<commit_message>
requerimientos (promoción y capacitacion), con cambios realizados según reunión del 9 de julio de 2014, considerando las programaciones de visitas de promoción y programación de capacitaciones, favor revisar txt, plan del proyecto aún no revisado
</commit_message>
<xml_diff>
--- a/requerimientos/2.0-Requerimientos del Proyecto SRCS (promocion).docx
+++ b/requerimientos/2.0-Requerimientos del Proyecto SRCS (promocion).docx
@@ -3,7 +3,11 @@
 <w:document xmlns:wpc="http://schemas.microsoft.com/office/word/2010/wordprocessingCanvas" xmlns:mc="http://schemas.openxmlformats.org/markup-compatibility/2006" xmlns:o="urn:schemas-microsoft-com:office:office" xmlns:r="http://schemas.openxmlformats.org/officeDocument/2006/relationships" xmlns:m="http://schemas.openxmlformats.org/officeDocument/2006/math" xmlns:v="urn:schemas-microsoft-com:vml" xmlns:wp14="http://schemas.microsoft.com/office/word/2010/wordprocessingDrawing" xmlns:wp="http://schemas.openxmlformats.org/drawingml/2006/wordprocessingDrawing" xmlns:w10="urn:schemas-microsoft-com:office:word" xmlns:w="http://schemas.openxmlformats.org/wordprocessingml/2006/main" xmlns:w14="http://schemas.microsoft.com/office/word/2010/wordml" xmlns:w15="http://schemas.microsoft.com/office/word/2012/wordml" xmlns:wpg="http://schemas.microsoft.com/office/word/2010/wordprocessingGroup" xmlns:wpi="http://schemas.microsoft.com/office/word/2010/wordprocessingInk" xmlns:wne="http://schemas.microsoft.com/office/word/2006/wordml" xmlns:wps="http://schemas.microsoft.com/office/word/2010/wordprocessingShape" mc:Ignorable="w14 w15 wp14">
   <w:background w:color="FFFFFF"/>
   <w:body>
-    <w:p/>
+    <w:p>
+      <w:pPr>
+        <w:ind w:left="709" w:hanging="709"/>
+      </w:pPr>
+    </w:p>
     <w:p/>
     <w:p/>
     <w:p/>
@@ -103,6 +107,14 @@
           <w:sz w:val="50"/>
           <w:szCs w:val="50"/>
         </w:rPr>
+        <w:t xml:space="preserve"> y Salud Ocupacional</w:t>
+      </w:r>
+      <w:r>
+        <w:rPr>
+          <w:b/>
+          <w:sz w:val="50"/>
+          <w:szCs w:val="50"/>
+        </w:rPr>
         <w:t xml:space="preserve"> Acreditados</w:t>
       </w:r>
       <w:r>
@@ -174,10 +186,6 @@
         <w:t xml:space="preserve">Unidad de Desarrollo Tecnológico </w:t>
       </w:r>
     </w:p>
-    <w:p/>
-    <w:p/>
-    <w:p/>
-    <w:p/>
     <w:p/>
     <w:p/>
     <w:p/>
@@ -397,10 +405,15 @@
               <w:t>Jefe</w:t>
             </w:r>
             <w:r>
-              <w:t xml:space="preserve"> de la sección de prevención de riesgos ocupacionales, registra los datos básicos de una </w:t>
-            </w:r>
-            <w:r>
-              <w:t>institución</w:t>
+              <w:t xml:space="preserve"> de la sección de prevención de riesgos ocupacionales</w:t>
+            </w:r>
+            <w:bookmarkStart w:id="0" w:name="_GoBack"/>
+            <w:bookmarkEnd w:id="0"/>
+            <w:r>
+              <w:t>, r</w:t>
+            </w:r>
+            <w:r>
+              <w:t>egistra los datos básicos de las instituciones públicas, municipales y empresas del sector privado</w:t>
             </w:r>
             <w:r>
               <w:t>, para luego registrar sus respectiv</w:t>
@@ -725,6 +738,15 @@
                 <w:sz w:val="20"/>
                 <w:szCs w:val="20"/>
               </w:rPr>
+              <w:t xml:space="preserve"> pública, municipal o empresa del sector privado</w:t>
+            </w:r>
+            <w:r>
+              <w:rPr>
+                <w:rFonts w:cs="Arial"/>
+                <w:b/>
+                <w:sz w:val="20"/>
+                <w:szCs w:val="20"/>
+              </w:rPr>
               <w:t>. (requerido)</w:t>
             </w:r>
           </w:p>
@@ -742,25 +764,14 @@
                 <w:szCs w:val="20"/>
               </w:rPr>
             </w:pPr>
-            <w:proofErr w:type="spellStart"/>
-            <w:r>
-              <w:rPr>
-                <w:rFonts w:cs="Arial"/>
-                <w:b/>
-                <w:sz w:val="20"/>
-                <w:szCs w:val="20"/>
-              </w:rPr>
-              <w:t>Nit</w:t>
-            </w:r>
-            <w:proofErr w:type="spellEnd"/>
-            <w:r>
-              <w:rPr>
-                <w:rFonts w:cs="Arial"/>
-                <w:b/>
-                <w:sz w:val="20"/>
-                <w:szCs w:val="20"/>
-              </w:rPr>
-              <w:t xml:space="preserve"> </w:t>
+            <w:r>
+              <w:rPr>
+                <w:rFonts w:cs="Arial"/>
+                <w:b/>
+                <w:sz w:val="20"/>
+                <w:szCs w:val="20"/>
+              </w:rPr>
+              <w:t xml:space="preserve">Nit </w:t>
             </w:r>
             <w:r>
               <w:rPr>
@@ -822,8 +833,7 @@
                 <w:numId w:val="13"/>
               </w:numPr>
               <w:rPr>
-                <w:rFonts w:cs="Arial"/>
-                <w:b/>
+                <w:rFonts w:eastAsia="Arial Unicode MS" w:cs="Arial"/>
                 <w:sz w:val="20"/>
                 <w:szCs w:val="20"/>
               </w:rPr>
@@ -846,24 +856,6 @@
               </w:rPr>
               <w:t xml:space="preserve"> (requerido, automático)</w:t>
             </w:r>
-          </w:p>
-          <w:p>
-            <w:pPr>
-              <w:rPr>
-                <w:rFonts w:eastAsia="Arial Unicode MS" w:cs="Arial"/>
-                <w:sz w:val="20"/>
-                <w:szCs w:val="20"/>
-              </w:rPr>
-            </w:pPr>
-          </w:p>
-          <w:p>
-            <w:pPr>
-              <w:rPr>
-                <w:rFonts w:eastAsia="Arial Unicode MS" w:cs="Arial"/>
-                <w:sz w:val="20"/>
-                <w:szCs w:val="20"/>
-              </w:rPr>
-            </w:pPr>
           </w:p>
         </w:tc>
       </w:tr>
@@ -923,6 +915,15 @@
               </w:rPr>
               <w:t>lugares de trabajo de las instituciones</w:t>
             </w:r>
+            <w:r>
+              <w:rPr>
+                <w:rFonts w:cs="Arial"/>
+                <w:b/>
+                <w:sz w:val="20"/>
+                <w:szCs w:val="20"/>
+              </w:rPr>
+              <w:t xml:space="preserve"> públicas, municipales o empresas del sector privado</w:t>
+            </w:r>
           </w:p>
           <w:p>
             <w:pPr>
@@ -972,7 +973,7 @@
               <w:t>ley</w:t>
             </w:r>
             <w:r>
-              <w:t>.</w:t>
+              <w:t xml:space="preserve"> LGPRLT.</w:t>
             </w:r>
           </w:p>
           <w:p/>
@@ -1207,20 +1208,31 @@
           </w:p>
           <w:p>
             <w:pPr>
-              <w:rPr>
-                <w:rFonts w:cs="Arial"/>
-                <w:b/>
-                <w:sz w:val="20"/>
-                <w:szCs w:val="20"/>
-              </w:rPr>
-            </w:pPr>
-            <w:r>
-              <w:rPr>
-                <w:rFonts w:cs="Arial"/>
-                <w:b/>
-                <w:sz w:val="20"/>
-                <w:szCs w:val="20"/>
-              </w:rPr>
+              <w:ind w:left="360"/>
+            </w:pPr>
+          </w:p>
+          <w:p>
+            <w:pPr>
+              <w:ind w:left="360"/>
+            </w:pPr>
+          </w:p>
+          <w:p>
+            <w:pPr>
+              <w:rPr>
+                <w:rFonts w:cs="Arial"/>
+                <w:b/>
+                <w:sz w:val="20"/>
+                <w:szCs w:val="20"/>
+              </w:rPr>
+            </w:pPr>
+            <w:r>
+              <w:rPr>
+                <w:rFonts w:cs="Arial"/>
+                <w:b/>
+                <w:sz w:val="20"/>
+                <w:szCs w:val="20"/>
+              </w:rPr>
+              <w:lastRenderedPageBreak/>
               <w:t>Datos</w:t>
             </w:r>
             <w:r>
@@ -1232,16 +1244,6 @@
               </w:rPr>
               <w:t>:</w:t>
             </w:r>
-          </w:p>
-          <w:p>
-            <w:pPr>
-              <w:rPr>
-                <w:rFonts w:cs="Arial"/>
-                <w:b/>
-                <w:sz w:val="20"/>
-                <w:szCs w:val="20"/>
-              </w:rPr>
-            </w:pPr>
           </w:p>
           <w:p>
             <w:pPr>
@@ -1264,7 +1266,25 @@
                 <w:sz w:val="20"/>
                 <w:szCs w:val="20"/>
               </w:rPr>
-              <w:t>Nombre de la sucursal (requerido)</w:t>
+              <w:t>Nombre de</w:t>
+            </w:r>
+            <w:r>
+              <w:rPr>
+                <w:rFonts w:cs="Arial"/>
+                <w:b/>
+                <w:sz w:val="20"/>
+                <w:szCs w:val="20"/>
+              </w:rPr>
+              <w:t>l Lugar de Trabajo</w:t>
+            </w:r>
+            <w:r>
+              <w:rPr>
+                <w:rFonts w:cs="Arial"/>
+                <w:b/>
+                <w:sz w:val="20"/>
+                <w:szCs w:val="20"/>
+              </w:rPr>
+              <w:t xml:space="preserve"> (requerido)</w:t>
             </w:r>
           </w:p>
           <w:p>
@@ -1288,7 +1308,25 @@
                 <w:sz w:val="20"/>
                 <w:szCs w:val="20"/>
               </w:rPr>
-              <w:t>Selección de los datos básico de la empresa. (requerido)</w:t>
+              <w:t xml:space="preserve">Selección de los datos básico </w:t>
+            </w:r>
+            <w:r>
+              <w:rPr>
+                <w:rFonts w:cs="Arial"/>
+                <w:b/>
+                <w:sz w:val="20"/>
+                <w:szCs w:val="20"/>
+              </w:rPr>
+              <w:t>de la institución pública, municipal o empresa del sector privado</w:t>
+            </w:r>
+            <w:r>
+              <w:rPr>
+                <w:rFonts w:cs="Arial"/>
+                <w:b/>
+                <w:sz w:val="20"/>
+                <w:szCs w:val="20"/>
+              </w:rPr>
+              <w:t>. (requerido)</w:t>
             </w:r>
           </w:p>
           <w:p>
@@ -1312,64 +1350,7 @@
                 <w:sz w:val="20"/>
                 <w:szCs w:val="20"/>
               </w:rPr>
-              <w:lastRenderedPageBreak/>
-              <w:t xml:space="preserve">Tipo de </w:t>
-            </w:r>
-            <w:r>
-              <w:rPr>
-                <w:rFonts w:cs="Arial"/>
-                <w:b/>
-                <w:sz w:val="20"/>
-                <w:szCs w:val="20"/>
-              </w:rPr>
-              <w:t>lugar de trabajo</w:t>
-            </w:r>
-            <w:r>
-              <w:rPr>
-                <w:rFonts w:cs="Arial"/>
-                <w:b/>
-                <w:sz w:val="20"/>
-                <w:szCs w:val="20"/>
-              </w:rPr>
-              <w:t xml:space="preserve"> (</w:t>
-            </w:r>
-            <w:r>
-              <w:rPr>
-                <w:rFonts w:cs="Arial"/>
-                <w:b/>
-                <w:sz w:val="20"/>
-                <w:szCs w:val="20"/>
-              </w:rPr>
-              <w:t xml:space="preserve">central, sucursal </w:t>
-            </w:r>
-            <w:proofErr w:type="spellStart"/>
-            <w:r>
-              <w:rPr>
-                <w:rFonts w:cs="Arial"/>
-                <w:b/>
-                <w:sz w:val="20"/>
-                <w:szCs w:val="20"/>
-              </w:rPr>
-              <w:t>ó</w:t>
-            </w:r>
-            <w:proofErr w:type="spellEnd"/>
-            <w:r>
-              <w:rPr>
-                <w:rFonts w:cs="Arial"/>
-                <w:b/>
-                <w:sz w:val="20"/>
-                <w:szCs w:val="20"/>
-              </w:rPr>
-              <w:t xml:space="preserve"> dependencia</w:t>
-            </w:r>
-            <w:r>
-              <w:rPr>
-                <w:rFonts w:cs="Arial"/>
-                <w:b/>
-                <w:sz w:val="20"/>
-                <w:szCs w:val="20"/>
-              </w:rPr>
-              <w:t>) (requerido)</w:t>
+              <w:t xml:space="preserve"> (requerido)</w:t>
             </w:r>
           </w:p>
           <w:p>
@@ -1393,7 +1374,76 @@
                 <w:sz w:val="20"/>
                 <w:szCs w:val="20"/>
               </w:rPr>
-              <w:t>Dirección de la sucursal</w:t>
+              <w:t xml:space="preserve">Tipo de </w:t>
+            </w:r>
+            <w:r>
+              <w:rPr>
+                <w:rFonts w:cs="Arial"/>
+                <w:b/>
+                <w:sz w:val="20"/>
+                <w:szCs w:val="20"/>
+              </w:rPr>
+              <w:t>lugar de trabajo</w:t>
+            </w:r>
+            <w:r>
+              <w:rPr>
+                <w:rFonts w:cs="Arial"/>
+                <w:b/>
+                <w:sz w:val="20"/>
+                <w:szCs w:val="20"/>
+              </w:rPr>
+              <w:t xml:space="preserve"> (</w:t>
+            </w:r>
+            <w:r>
+              <w:rPr>
+                <w:rFonts w:cs="Arial"/>
+                <w:b/>
+                <w:sz w:val="20"/>
+                <w:szCs w:val="20"/>
+              </w:rPr>
+              <w:t>central, sucursal ó dependencia</w:t>
+            </w:r>
+            <w:r>
+              <w:rPr>
+                <w:rFonts w:cs="Arial"/>
+                <w:b/>
+                <w:sz w:val="20"/>
+                <w:szCs w:val="20"/>
+              </w:rPr>
+              <w:t>) (requerido)</w:t>
+            </w:r>
+          </w:p>
+          <w:p>
+            <w:pPr>
+              <w:pStyle w:val="Prrafodelista"/>
+              <w:numPr>
+                <w:ilvl w:val="0"/>
+                <w:numId w:val="13"/>
+              </w:numPr>
+              <w:rPr>
+                <w:rFonts w:cs="Arial"/>
+                <w:b/>
+                <w:sz w:val="20"/>
+                <w:szCs w:val="20"/>
+              </w:rPr>
+            </w:pPr>
+            <w:r>
+              <w:rPr>
+                <w:rFonts w:cs="Arial"/>
+                <w:b/>
+                <w:sz w:val="20"/>
+                <w:szCs w:val="20"/>
+              </w:rPr>
+              <w:t>Dirección de</w:t>
+            </w:r>
+            <w:r>
+              <w:rPr>
+                <w:rFonts w:cs="Arial"/>
+                <w:b/>
+                <w:sz w:val="20"/>
+                <w:szCs w:val="20"/>
+              </w:rPr>
+              <w:t>l lugar de trabajo</w:t>
             </w:r>
             <w:r>
               <w:rPr>
@@ -1551,7 +1601,25 @@
                 <w:sz w:val="20"/>
                 <w:szCs w:val="20"/>
               </w:rPr>
-              <w:t xml:space="preserve">Título: Asignación de actividad de promoción de </w:t>
+              <w:t xml:space="preserve">Título: </w:t>
+            </w:r>
+            <w:r>
+              <w:rPr>
+                <w:rFonts w:cs="Arial"/>
+                <w:b/>
+                <w:sz w:val="20"/>
+                <w:szCs w:val="20"/>
+              </w:rPr>
+              <w:t>Programación de visitas de</w:t>
+            </w:r>
+            <w:r>
+              <w:rPr>
+                <w:rFonts w:cs="Arial"/>
+                <w:b/>
+                <w:sz w:val="20"/>
+                <w:szCs w:val="20"/>
+              </w:rPr>
+              <w:t xml:space="preserve"> promoción de </w:t>
             </w:r>
             <w:r>
               <w:rPr>
@@ -1562,6 +1630,24 @@
               </w:rPr>
               <w:t>la ley</w:t>
             </w:r>
+            <w:r>
+              <w:rPr>
+                <w:rFonts w:cs="Arial"/>
+                <w:b/>
+                <w:sz w:val="20"/>
+                <w:szCs w:val="20"/>
+              </w:rPr>
+              <w:t xml:space="preserve"> </w:t>
+            </w:r>
+            <w:r>
+              <w:rPr>
+                <w:rFonts w:cs="Arial"/>
+                <w:b/>
+                <w:sz w:val="20"/>
+                <w:szCs w:val="20"/>
+              </w:rPr>
+              <w:t>LGPRLT</w:t>
+            </w:r>
           </w:p>
           <w:p>
             <w:pPr>
@@ -1593,22 +1679,31 @@
               <w:t>Jefe</w:t>
             </w:r>
             <w:r>
-              <w:t xml:space="preserve"> de la sección de prevención de riesgos ocupacionales, Asigna </w:t>
-            </w:r>
-            <w:r>
-              <w:t>un lugar de trabajo</w:t>
-            </w:r>
-            <w:r>
-              <w:t xml:space="preserve"> a un Té</w:t>
-            </w:r>
-            <w:r>
-              <w:t>c</w:t>
-            </w:r>
-            <w:r>
-              <w:t xml:space="preserve">nico Educador, para que posteriormente, éste registre </w:t>
-            </w:r>
-            <w:r>
-              <w:t>los resultados de la visita de promoción de la ley.</w:t>
+              <w:t xml:space="preserve"> de la sección de prevención de riesgos ocupacionales, </w:t>
+            </w:r>
+            <w:r>
+              <w:t>d</w:t>
+            </w:r>
+            <w:r>
+              <w:t>ebe programar las visitas de promoción de la ley LGPRLT</w:t>
+            </w:r>
+            <w:r>
+              <w:t>, para que posteriormente</w:t>
+            </w:r>
+            <w:r>
+              <w:t xml:space="preserve"> el Técnico Educador</w:t>
+            </w:r>
+            <w:r>
+              <w:t xml:space="preserve"> registre </w:t>
+            </w:r>
+            <w:r>
+              <w:t xml:space="preserve">los resultados de </w:t>
+            </w:r>
+            <w:r>
+              <w:t>la</w:t>
+            </w:r>
+            <w:r>
+              <w:t xml:space="preserve"> visita.</w:t>
             </w:r>
           </w:p>
           <w:p/>
@@ -1833,7 +1928,13 @@
               </w:numPr>
             </w:pPr>
             <w:r>
-              <w:t>Asignación satisfactoria de la sucursal al técnico</w:t>
+              <w:t xml:space="preserve">Asignación satisfactoria del </w:t>
+            </w:r>
+            <w:r>
+              <w:t>lugar de trabajo</w:t>
+            </w:r>
+            <w:r>
+              <w:t xml:space="preserve"> al técnico</w:t>
             </w:r>
             <w:r>
               <w:t xml:space="preserve"> educador</w:t>
@@ -1863,7 +1964,16 @@
               <w:t xml:space="preserve">Educador </w:t>
             </w:r>
             <w:r>
-              <w:t xml:space="preserve">al que se le ha asignado la tarea pueda visualizarla en su sesión, en la parte de “promoción de </w:t>
+              <w:t xml:space="preserve">al que se le ha asignado la tarea pueda visualizarla en su sesión, en la parte de “promoción </w:t>
+            </w:r>
+            <w:r>
+              <w:t xml:space="preserve">de la ley </w:t>
+            </w:r>
+            <w:r>
+              <w:t>LGPRLT</w:t>
+            </w:r>
+            <w:r>
+              <w:t xml:space="preserve">, en el </w:t>
             </w:r>
             <w:r>
               <w:t>lugar de trabajo</w:t>
@@ -1881,7 +1991,40 @@
               </w:numPr>
             </w:pPr>
             <w:r>
-              <w:t>Que la asignación cambie a estado de vencida dentro de 24 horas.</w:t>
+              <w:t>Que únicamente se pu</w:t>
+            </w:r>
+            <w:r>
+              <w:t>ed</w:t>
+            </w:r>
+            <w:r>
+              <w:t>a</w:t>
+            </w:r>
+            <w:r>
+              <w:t xml:space="preserve"> asignar la </w:t>
+            </w:r>
+            <w:r>
+              <w:t xml:space="preserve">actividad de </w:t>
+            </w:r>
+            <w:r>
+              <w:t>promoción</w:t>
+            </w:r>
+            <w:r>
+              <w:t xml:space="preserve"> de la ley,</w:t>
+            </w:r>
+            <w:r>
+              <w:t xml:space="preserve"> </w:t>
+            </w:r>
+            <w:r>
+              <w:t xml:space="preserve">en los </w:t>
+            </w:r>
+            <w:r>
+              <w:t xml:space="preserve">lugares de trabajo </w:t>
+            </w:r>
+            <w:r>
+              <w:t xml:space="preserve">del mismo departamento geográfico </w:t>
+            </w:r>
+            <w:r>
+              <w:t>al que pertenece el Técnico Educador.</w:t>
             </w:r>
           </w:p>
           <w:p>
@@ -1893,60 +2036,14 @@
               </w:numPr>
             </w:pPr>
             <w:r>
-              <w:t>Que únicamente se pu</w:t>
-            </w:r>
-            <w:r>
-              <w:t xml:space="preserve">ede asignar la promoción de los lugares de trabajo </w:t>
-            </w:r>
-            <w:r>
-              <w:t xml:space="preserve">del mismo departamento geográfico </w:t>
-            </w:r>
-            <w:r>
-              <w:t>al que pertenece el Técnico Educador.</w:t>
-            </w:r>
-          </w:p>
-          <w:p>
-            <w:pPr>
-              <w:ind w:left="360"/>
-            </w:pPr>
-          </w:p>
-          <w:p>
-            <w:pPr>
-              <w:rPr>
-                <w:rFonts w:cs="Arial"/>
-                <w:b/>
-                <w:sz w:val="20"/>
-                <w:szCs w:val="20"/>
-              </w:rPr>
-            </w:pPr>
-            <w:r>
-              <w:rPr>
-                <w:rFonts w:cs="Arial"/>
-                <w:b/>
-                <w:sz w:val="20"/>
-                <w:szCs w:val="20"/>
-              </w:rPr>
-              <w:t>Datos</w:t>
-            </w:r>
-            <w:r>
-              <w:rPr>
-                <w:rFonts w:cs="Arial"/>
-                <w:b/>
-                <w:sz w:val="20"/>
-                <w:szCs w:val="20"/>
-              </w:rPr>
-              <w:t>:</w:t>
-            </w:r>
-          </w:p>
-          <w:p>
-            <w:pPr>
-              <w:rPr>
-                <w:rFonts w:cs="Arial"/>
-                <w:b/>
-                <w:sz w:val="20"/>
-                <w:szCs w:val="20"/>
-              </w:rPr>
-            </w:pPr>
+              <w:t xml:space="preserve">Que se considere programar las capacitaciones en cualquier fecha </w:t>
+            </w:r>
+            <w:r>
+              <w:t xml:space="preserve">y hora </w:t>
+            </w:r>
+            <w:r>
+              <w:t>futura.</w:t>
+            </w:r>
           </w:p>
           <w:p>
             <w:pPr>
@@ -1955,48 +2052,42 @@
                 <w:ilvl w:val="0"/>
                 <w:numId w:val="13"/>
               </w:numPr>
-              <w:rPr>
-                <w:rFonts w:cs="Arial"/>
-                <w:b/>
-                <w:sz w:val="20"/>
-                <w:szCs w:val="20"/>
-              </w:rPr>
-            </w:pPr>
-            <w:r>
-              <w:rPr>
-                <w:rFonts w:cs="Arial"/>
-                <w:b/>
-                <w:sz w:val="20"/>
-                <w:szCs w:val="20"/>
-              </w:rPr>
-              <w:t xml:space="preserve">Selección </w:t>
-            </w:r>
-            <w:r>
-              <w:rPr>
-                <w:rFonts w:cs="Arial"/>
-                <w:b/>
-                <w:sz w:val="20"/>
-                <w:szCs w:val="20"/>
-              </w:rPr>
-              <w:t>de la sucursal a promocionar</w:t>
-            </w:r>
-            <w:r>
-              <w:rPr>
-                <w:rFonts w:cs="Arial"/>
-                <w:b/>
-                <w:sz w:val="20"/>
-                <w:szCs w:val="20"/>
-              </w:rPr>
-              <w:t xml:space="preserve"> la ley</w:t>
-            </w:r>
-            <w:r>
-              <w:rPr>
-                <w:rFonts w:cs="Arial"/>
-                <w:b/>
-                <w:sz w:val="20"/>
-                <w:szCs w:val="20"/>
-              </w:rPr>
-              <w:t>. (requerido)</w:t>
+            </w:pPr>
+            <w:r>
+              <w:t>Que se verifique que la visita programada asignada al técnico educador, no choque con otra asignada a él mismo, en el mismo día y a la misma hora.</w:t>
+            </w:r>
+          </w:p>
+          <w:p>
+            <w:pPr>
+              <w:ind w:left="360"/>
+            </w:pPr>
+          </w:p>
+          <w:p>
+            <w:pPr>
+              <w:rPr>
+                <w:rFonts w:cs="Arial"/>
+                <w:b/>
+                <w:sz w:val="20"/>
+                <w:szCs w:val="20"/>
+              </w:rPr>
+            </w:pPr>
+            <w:r>
+              <w:rPr>
+                <w:rFonts w:cs="Arial"/>
+                <w:b/>
+                <w:sz w:val="20"/>
+                <w:szCs w:val="20"/>
+              </w:rPr>
+              <w:t>Datos</w:t>
+            </w:r>
+            <w:r>
+              <w:rPr>
+                <w:rFonts w:cs="Arial"/>
+                <w:b/>
+                <w:sz w:val="20"/>
+                <w:szCs w:val="20"/>
+              </w:rPr>
+              <w:t>:</w:t>
             </w:r>
           </w:p>
           <w:p>
@@ -2020,7 +2111,118 @@
                 <w:sz w:val="20"/>
                 <w:szCs w:val="20"/>
               </w:rPr>
+              <w:t xml:space="preserve">Selección </w:t>
+            </w:r>
+            <w:r>
+              <w:rPr>
+                <w:rFonts w:cs="Arial"/>
+                <w:b/>
+                <w:sz w:val="20"/>
+                <w:szCs w:val="20"/>
+              </w:rPr>
+              <w:t>de</w:t>
+            </w:r>
+            <w:r>
+              <w:rPr>
+                <w:rFonts w:cs="Arial"/>
+                <w:b/>
+                <w:sz w:val="20"/>
+                <w:szCs w:val="20"/>
+              </w:rPr>
+              <w:t>l lugar de trabajo</w:t>
+            </w:r>
+            <w:r>
+              <w:rPr>
+                <w:rFonts w:cs="Arial"/>
+                <w:b/>
+                <w:sz w:val="20"/>
+                <w:szCs w:val="20"/>
+              </w:rPr>
+              <w:t xml:space="preserve"> a promocionar</w:t>
+            </w:r>
+            <w:r>
+              <w:rPr>
+                <w:rFonts w:cs="Arial"/>
+                <w:b/>
+                <w:sz w:val="20"/>
+                <w:szCs w:val="20"/>
+              </w:rPr>
+              <w:t xml:space="preserve"> la ley</w:t>
+            </w:r>
+            <w:r>
+              <w:rPr>
+                <w:rFonts w:cs="Arial"/>
+                <w:b/>
+                <w:sz w:val="20"/>
+                <w:szCs w:val="20"/>
+              </w:rPr>
+              <w:t xml:space="preserve"> </w:t>
+            </w:r>
+            <w:r>
+              <w:rPr>
+                <w:rFonts w:cs="Arial"/>
+                <w:b/>
+                <w:sz w:val="20"/>
+                <w:szCs w:val="20"/>
+              </w:rPr>
+              <w:t>LGPRLT</w:t>
+            </w:r>
+            <w:r>
+              <w:rPr>
+                <w:rFonts w:cs="Arial"/>
+                <w:b/>
+                <w:sz w:val="20"/>
+                <w:szCs w:val="20"/>
+              </w:rPr>
+              <w:t>. (requerido)</w:t>
+            </w:r>
+          </w:p>
+          <w:p>
+            <w:pPr>
+              <w:pStyle w:val="Prrafodelista"/>
+              <w:numPr>
+                <w:ilvl w:val="0"/>
+                <w:numId w:val="13"/>
+              </w:numPr>
+              <w:rPr>
+                <w:rFonts w:cs="Arial"/>
+                <w:b/>
+                <w:sz w:val="20"/>
+                <w:szCs w:val="20"/>
+              </w:rPr>
+            </w:pPr>
+            <w:r>
+              <w:rPr>
+                <w:rFonts w:cs="Arial"/>
+                <w:b/>
+                <w:sz w:val="20"/>
+                <w:szCs w:val="20"/>
+              </w:rPr>
               <w:t>Selección del técnico educador al que se le asigna la actividad. (requerido)</w:t>
+            </w:r>
+          </w:p>
+          <w:p>
+            <w:pPr>
+              <w:pStyle w:val="Prrafodelista"/>
+              <w:numPr>
+                <w:ilvl w:val="0"/>
+                <w:numId w:val="13"/>
+              </w:numPr>
+              <w:rPr>
+                <w:rFonts w:cs="Arial"/>
+                <w:b/>
+                <w:sz w:val="20"/>
+                <w:szCs w:val="20"/>
+              </w:rPr>
+            </w:pPr>
+            <w:r>
+              <w:rPr>
+                <w:rFonts w:cs="Arial"/>
+                <w:b/>
+                <w:sz w:val="20"/>
+                <w:szCs w:val="20"/>
+              </w:rPr>
+              <w:t>Selección de la fecha y hora en que se llevará acabo la visita.</w:t>
             </w:r>
           </w:p>
           <w:p>
@@ -2106,11 +2308,21 @@
                 <w:szCs w:val="20"/>
               </w:rPr>
             </w:pPr>
-            <w:r>
-              <w:rPr>
-                <w:sz w:val="20"/>
-                <w:szCs w:val="20"/>
-              </w:rPr>
+          </w:p>
+          <w:p>
+            <w:pPr>
+              <w:jc w:val="center"/>
+              <w:rPr>
+                <w:sz w:val="20"/>
+                <w:szCs w:val="20"/>
+              </w:rPr>
+            </w:pPr>
+            <w:r>
+              <w:rPr>
+                <w:sz w:val="20"/>
+                <w:szCs w:val="20"/>
+              </w:rPr>
+              <w:lastRenderedPageBreak/>
               <w:t>4</w:t>
             </w:r>
           </w:p>
@@ -2128,13 +2340,24 @@
                 <w:szCs w:val="20"/>
               </w:rPr>
             </w:pPr>
-            <w:r>
-              <w:rPr>
-                <w:rFonts w:cs="Arial"/>
-                <w:b/>
-                <w:sz w:val="20"/>
-                <w:szCs w:val="20"/>
-              </w:rPr>
+          </w:p>
+          <w:p>
+            <w:pPr>
+              <w:rPr>
+                <w:rFonts w:cs="Arial"/>
+                <w:b/>
+                <w:sz w:val="20"/>
+                <w:szCs w:val="20"/>
+              </w:rPr>
+            </w:pPr>
+            <w:r>
+              <w:rPr>
+                <w:rFonts w:cs="Arial"/>
+                <w:b/>
+                <w:sz w:val="20"/>
+                <w:szCs w:val="20"/>
+              </w:rPr>
+              <w:lastRenderedPageBreak/>
               <w:t>Título: Registro de informe de visita de promoción</w:t>
             </w:r>
             <w:r>
@@ -2144,7 +2367,34 @@
                 <w:sz w:val="20"/>
                 <w:szCs w:val="20"/>
               </w:rPr>
-              <w:t xml:space="preserve"> de la ley.</w:t>
+              <w:t xml:space="preserve"> de la ley</w:t>
+            </w:r>
+            <w:r>
+              <w:rPr>
+                <w:rFonts w:cs="Arial"/>
+                <w:b/>
+                <w:sz w:val="20"/>
+                <w:szCs w:val="20"/>
+              </w:rPr>
+              <w:t xml:space="preserve"> </w:t>
+            </w:r>
+            <w:r>
+              <w:rPr>
+                <w:rFonts w:cs="Arial"/>
+                <w:b/>
+                <w:sz w:val="20"/>
+                <w:szCs w:val="20"/>
+              </w:rPr>
+              <w:t>LGPRLT</w:t>
+            </w:r>
+            <w:r>
+              <w:rPr>
+                <w:rFonts w:cs="Arial"/>
+                <w:b/>
+                <w:sz w:val="20"/>
+                <w:szCs w:val="20"/>
+              </w:rPr>
+              <w:t>.</w:t>
             </w:r>
           </w:p>
           <w:p>
@@ -2168,10 +2418,19 @@
               <w:t xml:space="preserve">Descripción: </w:t>
             </w:r>
             <w:r>
-              <w:t xml:space="preserve">Cómo un Técnico Educador de la sección de prevención de riesgos ocupacionales, Registra el informe de visita de promoción, </w:t>
+              <w:t>Cómo un Técnico Educador de la sección de prevención de riesgos ocupacionales, Registra el informe de visita de promoción</w:t>
+            </w:r>
+            <w:r>
+              <w:t xml:space="preserve"> de la ley</w:t>
+            </w:r>
+            <w:r>
+              <w:t xml:space="preserve">, </w:t>
             </w:r>
             <w:r>
               <w:t>para verificar que el empleador cumpla con la conformación del comité</w:t>
+            </w:r>
+            <w:r>
+              <w:t xml:space="preserve"> de SSO</w:t>
             </w:r>
             <w:r>
               <w:t>.</w:t>
@@ -2399,7 +2658,6 @@
               </w:numPr>
             </w:pPr>
             <w:r>
-              <w:lastRenderedPageBreak/>
               <w:t xml:space="preserve">Registro satisfactorio de los datos y validación del formato de los mismos. </w:t>
             </w:r>
           </w:p>
@@ -2467,47 +2725,7 @@
                 <w:sz w:val="20"/>
                 <w:szCs w:val="20"/>
               </w:rPr>
-              <w:t>Fecha de promoción. Formato(</w:t>
-            </w:r>
-            <w:proofErr w:type="spellStart"/>
-            <w:r>
-              <w:rPr>
-                <w:rFonts w:cs="Arial"/>
-                <w:b/>
-                <w:sz w:val="20"/>
-                <w:szCs w:val="20"/>
-              </w:rPr>
-              <w:t>dd</w:t>
-            </w:r>
-            <w:proofErr w:type="spellEnd"/>
-            <w:r>
-              <w:rPr>
-                <w:rFonts w:cs="Arial"/>
-                <w:b/>
-                <w:sz w:val="20"/>
-                <w:szCs w:val="20"/>
-              </w:rPr>
-              <w:t>/mm/</w:t>
-            </w:r>
-            <w:proofErr w:type="spellStart"/>
-            <w:r>
-              <w:rPr>
-                <w:rFonts w:cs="Arial"/>
-                <w:b/>
-                <w:sz w:val="20"/>
-                <w:szCs w:val="20"/>
-              </w:rPr>
-              <w:t>aaaa</w:t>
-            </w:r>
-            <w:proofErr w:type="spellEnd"/>
-            <w:r>
-              <w:rPr>
-                <w:rFonts w:cs="Arial"/>
-                <w:b/>
-                <w:sz w:val="20"/>
-                <w:szCs w:val="20"/>
-              </w:rPr>
-              <w:t>), (requerido, lista emergente)</w:t>
+              <w:t>Fecha de promoción. Formato(dd/mm/aaaa), (requerido, lista emergente)</w:t>
             </w:r>
           </w:p>
           <w:p>
@@ -2693,19 +2911,8 @@
                 <w:sz w:val="20"/>
                 <w:szCs w:val="20"/>
               </w:rPr>
-              <w:t xml:space="preserve">Correo Electrónico </w:t>
-            </w:r>
-            <w:proofErr w:type="gramStart"/>
-            <w:r>
-              <w:rPr>
-                <w:rFonts w:cs="Arial"/>
-                <w:b/>
-                <w:sz w:val="20"/>
-                <w:szCs w:val="20"/>
-              </w:rPr>
-              <w:t>formato(</w:t>
-            </w:r>
-            <w:proofErr w:type="gramEnd"/>
+              <w:t>Correo Electrónico formato(</w:t>
+            </w:r>
             <w:hyperlink r:id="rId7" w:history="1">
               <w:r>
                 <w:rPr>
@@ -3133,6 +3340,7 @@
                 <w:sz w:val="20"/>
                 <w:szCs w:val="20"/>
               </w:rPr>
+              <w:lastRenderedPageBreak/>
               <w:t>Valor</w:t>
             </w:r>
             <w:r>
@@ -3379,47 +3587,7 @@
                 <w:sz w:val="20"/>
                 <w:szCs w:val="20"/>
               </w:rPr>
-              <w:t>Fecha inicial del cálculo Formato(</w:t>
-            </w:r>
-            <w:proofErr w:type="spellStart"/>
-            <w:r>
-              <w:rPr>
-                <w:rFonts w:cs="Arial"/>
-                <w:b/>
-                <w:sz w:val="20"/>
-                <w:szCs w:val="20"/>
-              </w:rPr>
-              <w:t>dd</w:t>
-            </w:r>
-            <w:proofErr w:type="spellEnd"/>
-            <w:r>
-              <w:rPr>
-                <w:rFonts w:cs="Arial"/>
-                <w:b/>
-                <w:sz w:val="20"/>
-                <w:szCs w:val="20"/>
-              </w:rPr>
-              <w:t>/mm/</w:t>
-            </w:r>
-            <w:proofErr w:type="spellStart"/>
-            <w:r>
-              <w:rPr>
-                <w:rFonts w:cs="Arial"/>
-                <w:b/>
-                <w:sz w:val="20"/>
-                <w:szCs w:val="20"/>
-              </w:rPr>
-              <w:t>aaaa</w:t>
-            </w:r>
-            <w:proofErr w:type="spellEnd"/>
-            <w:r>
-              <w:rPr>
-                <w:rFonts w:cs="Arial"/>
-                <w:b/>
-                <w:sz w:val="20"/>
-                <w:szCs w:val="20"/>
-              </w:rPr>
-              <w:t>), (requerido, lista emergente)</w:t>
+              <w:t>Fecha inicial del cálculo Formato(dd/mm/aaaa), (requerido, lista emergente)</w:t>
             </w:r>
           </w:p>
           <w:p>
@@ -3443,47 +3611,7 @@
                 <w:sz w:val="20"/>
                 <w:szCs w:val="20"/>
               </w:rPr>
-              <w:t>Fecha final del cálculo Formato(</w:t>
-            </w:r>
-            <w:proofErr w:type="spellStart"/>
-            <w:r>
-              <w:rPr>
-                <w:rFonts w:cs="Arial"/>
-                <w:b/>
-                <w:sz w:val="20"/>
-                <w:szCs w:val="20"/>
-              </w:rPr>
-              <w:t>dd</w:t>
-            </w:r>
-            <w:proofErr w:type="spellEnd"/>
-            <w:r>
-              <w:rPr>
-                <w:rFonts w:cs="Arial"/>
-                <w:b/>
-                <w:sz w:val="20"/>
-                <w:szCs w:val="20"/>
-              </w:rPr>
-              <w:t>/mm/</w:t>
-            </w:r>
-            <w:proofErr w:type="spellStart"/>
-            <w:r>
-              <w:rPr>
-                <w:rFonts w:cs="Arial"/>
-                <w:b/>
-                <w:sz w:val="20"/>
-                <w:szCs w:val="20"/>
-              </w:rPr>
-              <w:t>aaaa</w:t>
-            </w:r>
-            <w:proofErr w:type="spellEnd"/>
-            <w:r>
-              <w:rPr>
-                <w:rFonts w:cs="Arial"/>
-                <w:b/>
-                <w:sz w:val="20"/>
-                <w:szCs w:val="20"/>
-              </w:rPr>
-              <w:t>), (requerido, lista emergente)</w:t>
+              <w:t>Fecha final del cálculo Formato(dd/mm/aaaa), (requerido, lista emergente)</w:t>
             </w:r>
           </w:p>
           <w:p>
@@ -3559,7 +3687,34 @@
                 <w:sz w:val="20"/>
                 <w:szCs w:val="20"/>
               </w:rPr>
-              <w:t xml:space="preserve">Tabla: Departamento geográfico, </w:t>
+              <w:t xml:space="preserve">Tabla: Departamento </w:t>
+            </w:r>
+            <w:r>
+              <w:rPr>
+                <w:rFonts w:cs="Arial"/>
+                <w:b/>
+                <w:sz w:val="20"/>
+                <w:szCs w:val="20"/>
+              </w:rPr>
+              <w:t>y</w:t>
+            </w:r>
+            <w:r>
+              <w:rPr>
+                <w:rFonts w:cs="Arial"/>
+                <w:b/>
+                <w:sz w:val="20"/>
+                <w:szCs w:val="20"/>
+              </w:rPr>
+              <w:t xml:space="preserve"> municipio </w:t>
+            </w:r>
+            <w:r>
+              <w:rPr>
+                <w:rFonts w:cs="Arial"/>
+                <w:b/>
+                <w:sz w:val="20"/>
+                <w:szCs w:val="20"/>
+              </w:rPr>
+              <w:t xml:space="preserve">geográfico, </w:t>
             </w:r>
             <w:r>
               <w:rPr>
@@ -3577,7 +3732,7 @@
                 <w:sz w:val="20"/>
                 <w:szCs w:val="20"/>
               </w:rPr>
-              <w:t>.</w:t>
+              <w:t>, técnico educador que efectuó la promoción de la ley.</w:t>
             </w:r>
           </w:p>
         </w:tc>
@@ -3986,47 +4141,7 @@
                 <w:sz w:val="20"/>
                 <w:szCs w:val="20"/>
               </w:rPr>
-              <w:t>Fecha inicial del cálculo Formato(</w:t>
-            </w:r>
-            <w:proofErr w:type="spellStart"/>
-            <w:r>
-              <w:rPr>
-                <w:rFonts w:cs="Arial"/>
-                <w:b/>
-                <w:sz w:val="20"/>
-                <w:szCs w:val="20"/>
-              </w:rPr>
-              <w:t>dd</w:t>
-            </w:r>
-            <w:proofErr w:type="spellEnd"/>
-            <w:r>
-              <w:rPr>
-                <w:rFonts w:cs="Arial"/>
-                <w:b/>
-                <w:sz w:val="20"/>
-                <w:szCs w:val="20"/>
-              </w:rPr>
-              <w:t>/mm/</w:t>
-            </w:r>
-            <w:proofErr w:type="spellStart"/>
-            <w:r>
-              <w:rPr>
-                <w:rFonts w:cs="Arial"/>
-                <w:b/>
-                <w:sz w:val="20"/>
-                <w:szCs w:val="20"/>
-              </w:rPr>
-              <w:t>aaaa</w:t>
-            </w:r>
-            <w:proofErr w:type="spellEnd"/>
-            <w:r>
-              <w:rPr>
-                <w:rFonts w:cs="Arial"/>
-                <w:b/>
-                <w:sz w:val="20"/>
-                <w:szCs w:val="20"/>
-              </w:rPr>
-              <w:t>), (requerido, lista emergente)</w:t>
+              <w:t>Fecha inicial del cálculo Formato(dd/mm/aaaa), (requerido, lista emergente)</w:t>
             </w:r>
           </w:p>
           <w:p>
@@ -4050,47 +4165,7 @@
                 <w:sz w:val="20"/>
                 <w:szCs w:val="20"/>
               </w:rPr>
-              <w:t>Fecha final del cálculo Formato(</w:t>
-            </w:r>
-            <w:proofErr w:type="spellStart"/>
-            <w:r>
-              <w:rPr>
-                <w:rFonts w:cs="Arial"/>
-                <w:b/>
-                <w:sz w:val="20"/>
-                <w:szCs w:val="20"/>
-              </w:rPr>
-              <w:t>dd</w:t>
-            </w:r>
-            <w:proofErr w:type="spellEnd"/>
-            <w:r>
-              <w:rPr>
-                <w:rFonts w:cs="Arial"/>
-                <w:b/>
-                <w:sz w:val="20"/>
-                <w:szCs w:val="20"/>
-              </w:rPr>
-              <w:t>/mm/</w:t>
-            </w:r>
-            <w:proofErr w:type="spellStart"/>
-            <w:r>
-              <w:rPr>
-                <w:rFonts w:cs="Arial"/>
-                <w:b/>
-                <w:sz w:val="20"/>
-                <w:szCs w:val="20"/>
-              </w:rPr>
-              <w:t>aaaa</w:t>
-            </w:r>
-            <w:proofErr w:type="spellEnd"/>
-            <w:r>
-              <w:rPr>
-                <w:rFonts w:cs="Arial"/>
-                <w:b/>
-                <w:sz w:val="20"/>
-                <w:szCs w:val="20"/>
-              </w:rPr>
-              <w:t>), (requerido, lista emergente)</w:t>
+              <w:t>Fecha final del cálculo Formato(dd/mm/aaaa), (requerido, lista emergente)</w:t>
             </w:r>
           </w:p>
           <w:p>
@@ -4107,13 +4182,34 @@
                 <w:szCs w:val="20"/>
               </w:rPr>
             </w:pPr>
-            <w:r>
-              <w:rPr>
-                <w:rFonts w:cs="Arial"/>
-                <w:b/>
-                <w:sz w:val="20"/>
-                <w:szCs w:val="20"/>
-              </w:rPr>
+          </w:p>
+          <w:p>
+            <w:pPr>
+              <w:rPr>
+                <w:rFonts w:cs="Arial"/>
+                <w:b/>
+                <w:sz w:val="20"/>
+                <w:szCs w:val="20"/>
+              </w:rPr>
+            </w:pPr>
+          </w:p>
+          <w:p>
+            <w:pPr>
+              <w:rPr>
+                <w:rFonts w:cs="Arial"/>
+                <w:b/>
+                <w:sz w:val="20"/>
+                <w:szCs w:val="20"/>
+              </w:rPr>
+            </w:pPr>
+            <w:r>
+              <w:rPr>
+                <w:rFonts w:cs="Arial"/>
+                <w:b/>
+                <w:sz w:val="20"/>
+                <w:szCs w:val="20"/>
+              </w:rPr>
+              <w:lastRenderedPageBreak/>
               <w:t>Datos a mostrar</w:t>
             </w:r>
             <w:r>
@@ -4197,7 +4293,25 @@
                 <w:sz w:val="20"/>
                 <w:szCs w:val="20"/>
               </w:rPr>
-              <w:t>úmero de promociones efectuadas, entre las fechas antes seleccionadas.</w:t>
+              <w:t>ú</w:t>
+            </w:r>
+            <w:r>
+              <w:rPr>
+                <w:rFonts w:cs="Arial"/>
+                <w:b/>
+                <w:sz w:val="20"/>
+                <w:szCs w:val="20"/>
+              </w:rPr>
+              <w:t xml:space="preserve">mero de promociones efectuadas </w:t>
+            </w:r>
+            <w:r>
+              <w:rPr>
+                <w:rFonts w:cs="Arial"/>
+                <w:b/>
+                <w:sz w:val="20"/>
+                <w:szCs w:val="20"/>
+              </w:rPr>
+              <w:t>entre las fechas antes seleccionadas.</w:t>
             </w:r>
           </w:p>
         </w:tc>
@@ -4223,6 +4337,7 @@
                 <w:sz w:val="20"/>
                 <w:szCs w:val="20"/>
               </w:rPr>
+              <w:lastRenderedPageBreak/>
               <w:t>7</w:t>
             </w:r>
           </w:p>
@@ -4547,7 +4662,6 @@
               </w:numPr>
             </w:pPr>
             <w:r>
-              <w:lastRenderedPageBreak/>
               <w:t>Posibilidad de impresión en formato estándar.</w:t>
             </w:r>
           </w:p>
@@ -4615,47 +4729,7 @@
                 <w:sz w:val="20"/>
                 <w:szCs w:val="20"/>
               </w:rPr>
-              <w:t>Fecha inicial del cálculo Formato(</w:t>
-            </w:r>
-            <w:proofErr w:type="spellStart"/>
-            <w:r>
-              <w:rPr>
-                <w:rFonts w:cs="Arial"/>
-                <w:b/>
-                <w:sz w:val="20"/>
-                <w:szCs w:val="20"/>
-              </w:rPr>
-              <w:t>dd</w:t>
-            </w:r>
-            <w:proofErr w:type="spellEnd"/>
-            <w:r>
-              <w:rPr>
-                <w:rFonts w:cs="Arial"/>
-                <w:b/>
-                <w:sz w:val="20"/>
-                <w:szCs w:val="20"/>
-              </w:rPr>
-              <w:t>/mm/</w:t>
-            </w:r>
-            <w:proofErr w:type="spellStart"/>
-            <w:r>
-              <w:rPr>
-                <w:rFonts w:cs="Arial"/>
-                <w:b/>
-                <w:sz w:val="20"/>
-                <w:szCs w:val="20"/>
-              </w:rPr>
-              <w:t>aaaa</w:t>
-            </w:r>
-            <w:proofErr w:type="spellEnd"/>
-            <w:r>
-              <w:rPr>
-                <w:rFonts w:cs="Arial"/>
-                <w:b/>
-                <w:sz w:val="20"/>
-                <w:szCs w:val="20"/>
-              </w:rPr>
-              <w:t>), (requerido, lista emergente)</w:t>
+              <w:t>Fecha inicial del cálculo Formato(dd/mm/aaaa), (requerido, lista emergente)</w:t>
             </w:r>
           </w:p>
           <w:p>
@@ -4679,47 +4753,7 @@
                 <w:sz w:val="20"/>
                 <w:szCs w:val="20"/>
               </w:rPr>
-              <w:t>Fecha final del cálculo Formato(</w:t>
-            </w:r>
-            <w:proofErr w:type="spellStart"/>
-            <w:r>
-              <w:rPr>
-                <w:rFonts w:cs="Arial"/>
-                <w:b/>
-                <w:sz w:val="20"/>
-                <w:szCs w:val="20"/>
-              </w:rPr>
-              <w:t>dd</w:t>
-            </w:r>
-            <w:proofErr w:type="spellEnd"/>
-            <w:r>
-              <w:rPr>
-                <w:rFonts w:cs="Arial"/>
-                <w:b/>
-                <w:sz w:val="20"/>
-                <w:szCs w:val="20"/>
-              </w:rPr>
-              <w:t>/mm/</w:t>
-            </w:r>
-            <w:proofErr w:type="spellStart"/>
-            <w:r>
-              <w:rPr>
-                <w:rFonts w:cs="Arial"/>
-                <w:b/>
-                <w:sz w:val="20"/>
-                <w:szCs w:val="20"/>
-              </w:rPr>
-              <w:t>aaaa</w:t>
-            </w:r>
-            <w:proofErr w:type="spellEnd"/>
-            <w:r>
-              <w:rPr>
-                <w:rFonts w:cs="Arial"/>
-                <w:b/>
-                <w:sz w:val="20"/>
-                <w:szCs w:val="20"/>
-              </w:rPr>
-              <w:t>), (requerido, lista emergente)</w:t>
+              <w:t>Fecha final del cálculo Formato(dd/mm/aaaa), (requerido, lista emergente)</w:t>
             </w:r>
           </w:p>
           <w:p>
@@ -4799,21 +4833,41 @@
                 <w:sz w:val="20"/>
                 <w:szCs w:val="20"/>
               </w:rPr>
-              <w:t>icios, agropecuario) según CIIU, total de promociones hechas.</w:t>
-            </w:r>
-            <w:bookmarkStart w:id="0" w:name="_GoBack"/>
-            <w:bookmarkEnd w:id="0"/>
+              <w:t>icios, agropecuario</w:t>
+            </w:r>
+            <w:r>
+              <w:rPr>
+                <w:rFonts w:cs="Arial"/>
+                <w:b/>
+                <w:sz w:val="20"/>
+                <w:szCs w:val="20"/>
+              </w:rPr>
+              <w:t>, Público</w:t>
+            </w:r>
+            <w:r>
+              <w:rPr>
+                <w:rFonts w:cs="Arial"/>
+                <w:b/>
+                <w:sz w:val="20"/>
+                <w:szCs w:val="20"/>
+              </w:rPr>
+              <w:t>) según CIIU, total de promociones hechas.</w:t>
+            </w:r>
           </w:p>
         </w:tc>
       </w:tr>
     </w:tbl>
     <w:p/>
-    <w:p/>
-    <w:p/>
-    <w:p/>
-    <w:p/>
-    <w:p/>
-    <w:p/>
+    <w:p>
+      <w:pPr>
+        <w:widowControl/>
+        <w:suppressAutoHyphens w:val="0"/>
+        <w:jc w:val="left"/>
+      </w:pPr>
+      <w:r>
+        <w:br w:type="page"/>
+      </w:r>
+    </w:p>
     <w:p/>
     <w:tbl>
       <w:tblPr>
@@ -4940,21 +4994,7 @@
               <w:rPr>
                 <w:szCs w:val="22"/>
               </w:rPr>
-              <w:t xml:space="preserve">Lic. </w:t>
-            </w:r>
-            <w:proofErr w:type="spellStart"/>
-            <w:r>
-              <w:rPr>
-                <w:szCs w:val="22"/>
-              </w:rPr>
-              <w:t>Ronoel</w:t>
-            </w:r>
-            <w:proofErr w:type="spellEnd"/>
-            <w:r>
-              <w:rPr>
-                <w:szCs w:val="22"/>
-              </w:rPr>
-              <w:t xml:space="preserve"> Vela</w:t>
+              <w:t>Lic. Ronoel Vela</w:t>
             </w:r>
           </w:p>
           <w:p>
@@ -5478,7 +5518,7 @@
         <w:sz w:val="20"/>
         <w:szCs w:val="20"/>
       </w:rPr>
-      <w:t>5</w:t>
+      <w:t>1</w:t>
     </w:r>
     <w:r>
       <w:rPr>
@@ -5527,7 +5567,7 @@
         <w:sz w:val="20"/>
         <w:szCs w:val="20"/>
       </w:rPr>
-      <w:t>6</w:t>
+      <w:t>7</w:t>
     </w:r>
     <w:r>
       <w:rPr>
@@ -5626,10 +5666,10 @@
           <w:r>
             <w:rPr>
               <w:noProof/>
-              <w:lang w:val="es-MX" w:eastAsia="es-MX"/>
+              <w:lang w:val="es-SV" w:eastAsia="es-SV"/>
             </w:rPr>
             <w:drawing>
-              <wp:anchor distT="0" distB="0" distL="114300" distR="114300" simplePos="0" relativeHeight="251661824" behindDoc="0" locked="0" layoutInCell="1" allowOverlap="1">
+              <wp:anchor distT="0" distB="0" distL="114300" distR="114300" simplePos="0" relativeHeight="251657216" behindDoc="0" locked="0" layoutInCell="1" allowOverlap="1">
                 <wp:simplePos x="0" y="0"/>
                 <wp:positionH relativeFrom="column">
                   <wp:posOffset>63500</wp:posOffset>
@@ -5849,7 +5889,25 @@
               <w:szCs w:val="20"/>
               <w:lang w:val="es-ES_tradnl"/>
             </w:rPr>
-            <w:t>Registro de Comités de Seguridad Acreditados</w:t>
+            <w:t xml:space="preserve">Registro de Comités de Seguridad </w:t>
+          </w:r>
+          <w:r>
+            <w:rPr>
+              <w:rFonts w:cs="Arial"/>
+              <w:sz w:val="20"/>
+              <w:szCs w:val="20"/>
+              <w:lang w:val="es-ES_tradnl"/>
+            </w:rPr>
+            <w:t xml:space="preserve">y Salud Ocupacional </w:t>
+          </w:r>
+          <w:r>
+            <w:rPr>
+              <w:rFonts w:cs="Arial"/>
+              <w:sz w:val="20"/>
+              <w:szCs w:val="20"/>
+              <w:lang w:val="es-ES_tradnl"/>
+            </w:rPr>
+            <w:t>Acreditados</w:t>
           </w:r>
           <w:r>
             <w:rPr>
@@ -6220,7 +6278,25 @@
               <w:szCs w:val="20"/>
               <w:lang w:val="es-ES_tradnl"/>
             </w:rPr>
-            <w:t xml:space="preserve">Sistema de Registro de Comités de Seguridad Acreditados- </w:t>
+            <w:t>Sistema de Registro de Comités de Seguridad</w:t>
+          </w:r>
+          <w:r>
+            <w:rPr>
+              <w:rFonts w:cs="Arial"/>
+              <w:sz w:val="20"/>
+              <w:szCs w:val="20"/>
+              <w:lang w:val="es-ES_tradnl"/>
+            </w:rPr>
+            <w:t xml:space="preserve"> y Salud Ocupacional</w:t>
+          </w:r>
+          <w:r>
+            <w:rPr>
+              <w:rFonts w:cs="Arial"/>
+              <w:sz w:val="20"/>
+              <w:szCs w:val="20"/>
+              <w:lang w:val="es-ES_tradnl"/>
+            </w:rPr>
+            <w:t xml:space="preserve"> Acreditados- </w:t>
           </w:r>
           <w:r>
             <w:rPr>
@@ -7553,7 +7629,7 @@
   <w:abstractNum w:abstractNumId="11">
     <w:nsid w:val="5E9A0DF8"/>
     <w:multiLevelType w:val="hybridMultilevel"/>
-    <w:tmpl w:val="E0E40750"/>
+    <w:tmpl w:val="9478644E"/>
     <w:lvl w:ilvl="0" w:tplc="1C74E4F4">
       <w:numFmt w:val="bullet"/>
       <w:lvlText w:val=""/>

</xml_diff>